<commit_message>
started adding the front end
</commit_message>
<xml_diff>
--- a/invoices/invoice1.docx
+++ b/invoices/invoice1.docx
@@ -315,7 +315,7 @@
           </w:tcPr>
           <w:p>
             <w:r>
-              <w:t xml:space="preserve">2019-07-15</w:t>
+              <w:t xml:space="preserve">2019-07-17</w:t>
             </w:r>
             <w:r>
               <w:t/>
@@ -1232,7 +1232,7 @@
               <w:t/>
             </w:r>
             <w:r>
-              <w:t xml:space="preserve">Apple carplay</w:t>
+              <w:t xml:space="preserve">Apple</w:t>
             </w:r>
             <w:proofErr w:type="spellStart"/>
             <w:proofErr w:type="gramEnd"/>
@@ -1258,7 +1258,7 @@
           </w:tcPr>
           <w:p>
             <w:r>
-              <w:t xml:space="preserve">ACPL</w:t>
+              <w:t xml:space="preserve">Apple</w:t>
             </w:r>
             <w:proofErr w:type="spellStart"/>
             <w:r>
@@ -1310,7 +1310,7 @@
           </w:tcPr>
           <w:p>
             <w:r>
-              <w:t xml:space="preserve">28803.95</w:t>
+              <w:t xml:space="preserve">4444</w:t>
             </w:r>
             <w:proofErr w:type="spellStart"/>
             <w:r>
@@ -1336,7 +1336,7 @@
           </w:tcPr>
           <w:p>
             <w:r>
-              <w:t xml:space="preserve">28803.95</w:t>
+              <w:t xml:space="preserve">4444</w:t>
             </w:r>
             <w:proofErr w:type="spellStart"/>
             <w:r>
@@ -1373,7 +1373,7 @@
               <w:t/>
             </w:r>
             <w:r>
-              <w:t xml:space="preserve">Adaptive front lights</w:t>
+              <w:t xml:space="preserve">Apple</w:t>
             </w:r>
             <w:proofErr w:type="spellStart"/>
             <w:proofErr w:type="gramEnd"/>
@@ -1399,7 +1399,7 @@
           </w:tcPr>
           <w:p>
             <w:r>
-              <w:t xml:space="preserve">ADS2</w:t>
+              <w:t xml:space="preserve">Apple</w:t>
             </w:r>
             <w:proofErr w:type="spellStart"/>
             <w:r>
@@ -1451,7 +1451,7 @@
           </w:tcPr>
           <w:p>
             <w:r>
-              <w:t xml:space="preserve">23043.5</w:t>
+              <w:t xml:space="preserve">4444</w:t>
             </w:r>
             <w:proofErr w:type="spellStart"/>
             <w:r>
@@ -1477,7 +1477,7 @@
           </w:tcPr>
           <w:p>
             <w:r>
-              <w:t xml:space="preserve">23043.5</w:t>
+              <w:t xml:space="preserve">4444</w:t>
             </w:r>
             <w:proofErr w:type="spellStart"/>
             <w:r>
@@ -1514,7 +1514,7 @@
               <w:t/>
             </w:r>
             <w:r>
-              <w:t xml:space="preserve">Leather Upholst</w:t>
+              <w:t xml:space="preserve">Apple</w:t>
             </w:r>
             <w:proofErr w:type="spellStart"/>
             <w:proofErr w:type="gramEnd"/>
@@ -1540,7 +1540,7 @@
           </w:tcPr>
           <w:p>
             <w:r>
-              <w:t xml:space="preserve">BAC1</w:t>
+              <w:t xml:space="preserve">Apple</w:t>
             </w:r>
             <w:proofErr w:type="spellStart"/>
             <w:r>
@@ -1592,7 +1592,7 @@
           </w:tcPr>
           <w:p>
             <w:r>
-              <w:t xml:space="preserve">10369.15</w:t>
+              <w:t xml:space="preserve">4444</w:t>
             </w:r>
             <w:proofErr w:type="spellStart"/>
             <w:r>
@@ -1618,7 +1618,1699 @@
           </w:tcPr>
           <w:p>
             <w:r>
-              <w:t xml:space="preserve">10369.15</w:t>
+              <w:t xml:space="preserve">4444</w:t>
+            </w:r>
+            <w:proofErr w:type="spellStart"/>
+            <w:r>
+              <w:t/>
+            </w:r>
+            <w:proofErr w:type="spellEnd"/>
+            <w:r>
+              <w:t/>
+            </w:r>
+            <w:r>
+              <w:t/>
+            </w:r>
+          </w:p>
+        </w:tc>
+      </w:tr>
+      <w:tr>
+        <w:tc>
+          <w:tcPr>
+            <w:tcW w:w="2236" w:type="dxa"/>
+            <w:tcBorders>
+              <w:top w:val="single" w:sz="4" w:space="0" w:color="4472C4" w:themeColor="accent1"/>
+              <w:left w:val="single" w:sz="4" w:space="0" w:color="4472C4" w:themeColor="accent1"/>
+              <w:bottom w:val="single" w:sz="4" w:space="0" w:color="4472C4" w:themeColor="accent1"/>
+              <w:right w:val="single" w:sz="4" w:space="0" w:color="4472C4" w:themeColor="accent1"/>
+            </w:tcBorders>
+            <w:shd w:val="clear" w:color="auto" w:fill="FFFFFF" w:themeFill="background1"/>
+          </w:tcPr>
+          <w:p>
+            <w:r>
+              <w:t/>
+            </w:r>
+            <w:proofErr w:type="gramStart"/>
+            <w:r>
+              <w:t/>
+            </w:r>
+            <w:r>
+              <w:t xml:space="preserve">Apple</w:t>
+            </w:r>
+            <w:proofErr w:type="spellStart"/>
+            <w:proofErr w:type="gramEnd"/>
+            <w:r>
+              <w:t/>
+            </w:r>
+            <w:proofErr w:type="spellEnd"/>
+            <w:r>
+              <w:t/>
+            </w:r>
+          </w:p>
+        </w:tc>
+        <w:tc>
+          <w:tcPr>
+            <w:tcW w:w="1348" w:type="dxa"/>
+            <w:tcBorders>
+              <w:top w:val="single" w:sz="4" w:space="0" w:color="4472C4" w:themeColor="accent1"/>
+              <w:left w:val="single" w:sz="4" w:space="0" w:color="4472C4" w:themeColor="accent1"/>
+              <w:bottom w:val="single" w:sz="4" w:space="0" w:color="4472C4" w:themeColor="accent1"/>
+              <w:right w:val="single" w:sz="4" w:space="0" w:color="4472C4" w:themeColor="accent1"/>
+            </w:tcBorders>
+            <w:shd w:val="clear" w:color="auto" w:fill="FFFFFF" w:themeFill="background1"/>
+          </w:tcPr>
+          <w:p>
+            <w:r>
+              <w:t xml:space="preserve">Apple</w:t>
+            </w:r>
+            <w:proofErr w:type="spellStart"/>
+            <w:r>
+              <w:t/>
+            </w:r>
+            <w:proofErr w:type="spellEnd"/>
+            <w:r>
+              <w:t/>
+            </w:r>
+          </w:p>
+        </w:tc>
+        <w:tc>
+          <w:tcPr>
+            <w:tcW w:w="2297" w:type="dxa"/>
+            <w:gridSpan w:val="4"/>
+            <w:tcBorders>
+              <w:top w:val="single" w:sz="4" w:space="0" w:color="4472C4" w:themeColor="accent1"/>
+              <w:left w:val="single" w:sz="4" w:space="0" w:color="4472C4" w:themeColor="accent1"/>
+              <w:bottom w:val="single" w:sz="4" w:space="0" w:color="4472C4" w:themeColor="accent1"/>
+              <w:right w:val="single" w:sz="4" w:space="0" w:color="4472C4" w:themeColor="accent1"/>
+            </w:tcBorders>
+            <w:shd w:val="clear" w:color="auto" w:fill="FFFFFF" w:themeFill="background1"/>
+          </w:tcPr>
+          <w:p>
+            <w:r>
+              <w:t xml:space="preserve">1</w:t>
+            </w:r>
+            <w:proofErr w:type="spellStart"/>
+            <w:r>
+              <w:t/>
+            </w:r>
+            <w:proofErr w:type="spellEnd"/>
+            <w:r>
+              <w:t/>
+            </w:r>
+          </w:p>
+        </w:tc>
+        <w:tc>
+          <w:tcPr>
+            <w:tcW w:w="1406" w:type="dxa"/>
+            <w:gridSpan w:val="4"/>
+            <w:tcBorders>
+              <w:top w:val="single" w:sz="4" w:space="0" w:color="4472C4" w:themeColor="accent1"/>
+              <w:left w:val="single" w:sz="4" w:space="0" w:color="4472C4" w:themeColor="accent1"/>
+              <w:bottom w:val="single" w:sz="4" w:space="0" w:color="4472C4" w:themeColor="accent1"/>
+              <w:right w:val="single" w:sz="4" w:space="0" w:color="4472C4" w:themeColor="accent1"/>
+            </w:tcBorders>
+            <w:shd w:val="clear" w:color="auto" w:fill="FFFFFF" w:themeFill="background1"/>
+          </w:tcPr>
+          <w:p>
+            <w:r>
+              <w:t xml:space="preserve">4444</w:t>
+            </w:r>
+            <w:proofErr w:type="spellStart"/>
+            <w:r>
+              <w:t/>
+            </w:r>
+            <w:proofErr w:type="spellEnd"/>
+            <w:r>
+              <w:t/>
+            </w:r>
+          </w:p>
+        </w:tc>
+        <w:tc>
+          <w:tcPr>
+            <w:tcW w:w="1729" w:type="dxa"/>
+            <w:gridSpan w:val="2"/>
+            <w:tcBorders>
+              <w:top w:val="single" w:sz="4" w:space="0" w:color="4472C4" w:themeColor="accent1"/>
+              <w:left w:val="single" w:sz="4" w:space="0" w:color="4472C4" w:themeColor="accent1"/>
+              <w:bottom w:val="single" w:sz="4" w:space="0" w:color="4472C4" w:themeColor="accent1"/>
+              <w:right w:val="single" w:sz="4" w:space="0" w:color="4472C4" w:themeColor="accent1"/>
+            </w:tcBorders>
+            <w:shd w:val="clear" w:color="auto" w:fill="FFFFFF" w:themeFill="background1"/>
+          </w:tcPr>
+          <w:p>
+            <w:r>
+              <w:t xml:space="preserve">4444</w:t>
+            </w:r>
+            <w:proofErr w:type="spellStart"/>
+            <w:r>
+              <w:t/>
+            </w:r>
+            <w:proofErr w:type="spellEnd"/>
+            <w:r>
+              <w:t/>
+            </w:r>
+            <w:r>
+              <w:t/>
+            </w:r>
+          </w:p>
+        </w:tc>
+      </w:tr>
+      <w:tr>
+        <w:tc>
+          <w:tcPr>
+            <w:tcW w:w="2236" w:type="dxa"/>
+            <w:tcBorders>
+              <w:top w:val="single" w:sz="4" w:space="0" w:color="4472C4" w:themeColor="accent1"/>
+              <w:left w:val="single" w:sz="4" w:space="0" w:color="4472C4" w:themeColor="accent1"/>
+              <w:bottom w:val="single" w:sz="4" w:space="0" w:color="4472C4" w:themeColor="accent1"/>
+              <w:right w:val="single" w:sz="4" w:space="0" w:color="4472C4" w:themeColor="accent1"/>
+            </w:tcBorders>
+            <w:shd w:val="clear" w:color="auto" w:fill="FFFFFF" w:themeFill="background1"/>
+          </w:tcPr>
+          <w:p>
+            <w:r>
+              <w:t/>
+            </w:r>
+            <w:proofErr w:type="gramStart"/>
+            <w:r>
+              <w:t/>
+            </w:r>
+            <w:r>
+              <w:t xml:space="preserve">Apple</w:t>
+            </w:r>
+            <w:proofErr w:type="spellStart"/>
+            <w:proofErr w:type="gramEnd"/>
+            <w:r>
+              <w:t/>
+            </w:r>
+            <w:proofErr w:type="spellEnd"/>
+            <w:r>
+              <w:t/>
+            </w:r>
+          </w:p>
+        </w:tc>
+        <w:tc>
+          <w:tcPr>
+            <w:tcW w:w="1348" w:type="dxa"/>
+            <w:tcBorders>
+              <w:top w:val="single" w:sz="4" w:space="0" w:color="4472C4" w:themeColor="accent1"/>
+              <w:left w:val="single" w:sz="4" w:space="0" w:color="4472C4" w:themeColor="accent1"/>
+              <w:bottom w:val="single" w:sz="4" w:space="0" w:color="4472C4" w:themeColor="accent1"/>
+              <w:right w:val="single" w:sz="4" w:space="0" w:color="4472C4" w:themeColor="accent1"/>
+            </w:tcBorders>
+            <w:shd w:val="clear" w:color="auto" w:fill="FFFFFF" w:themeFill="background1"/>
+          </w:tcPr>
+          <w:p>
+            <w:r>
+              <w:t xml:space="preserve">Apple</w:t>
+            </w:r>
+            <w:proofErr w:type="spellStart"/>
+            <w:r>
+              <w:t/>
+            </w:r>
+            <w:proofErr w:type="spellEnd"/>
+            <w:r>
+              <w:t/>
+            </w:r>
+          </w:p>
+        </w:tc>
+        <w:tc>
+          <w:tcPr>
+            <w:tcW w:w="2297" w:type="dxa"/>
+            <w:gridSpan w:val="4"/>
+            <w:tcBorders>
+              <w:top w:val="single" w:sz="4" w:space="0" w:color="4472C4" w:themeColor="accent1"/>
+              <w:left w:val="single" w:sz="4" w:space="0" w:color="4472C4" w:themeColor="accent1"/>
+              <w:bottom w:val="single" w:sz="4" w:space="0" w:color="4472C4" w:themeColor="accent1"/>
+              <w:right w:val="single" w:sz="4" w:space="0" w:color="4472C4" w:themeColor="accent1"/>
+            </w:tcBorders>
+            <w:shd w:val="clear" w:color="auto" w:fill="FFFFFF" w:themeFill="background1"/>
+          </w:tcPr>
+          <w:p>
+            <w:r>
+              <w:t xml:space="preserve">1</w:t>
+            </w:r>
+            <w:proofErr w:type="spellStart"/>
+            <w:r>
+              <w:t/>
+            </w:r>
+            <w:proofErr w:type="spellEnd"/>
+            <w:r>
+              <w:t/>
+            </w:r>
+          </w:p>
+        </w:tc>
+        <w:tc>
+          <w:tcPr>
+            <w:tcW w:w="1406" w:type="dxa"/>
+            <w:gridSpan w:val="4"/>
+            <w:tcBorders>
+              <w:top w:val="single" w:sz="4" w:space="0" w:color="4472C4" w:themeColor="accent1"/>
+              <w:left w:val="single" w:sz="4" w:space="0" w:color="4472C4" w:themeColor="accent1"/>
+              <w:bottom w:val="single" w:sz="4" w:space="0" w:color="4472C4" w:themeColor="accent1"/>
+              <w:right w:val="single" w:sz="4" w:space="0" w:color="4472C4" w:themeColor="accent1"/>
+            </w:tcBorders>
+            <w:shd w:val="clear" w:color="auto" w:fill="FFFFFF" w:themeFill="background1"/>
+          </w:tcPr>
+          <w:p>
+            <w:r>
+              <w:t xml:space="preserve">4444</w:t>
+            </w:r>
+            <w:proofErr w:type="spellStart"/>
+            <w:r>
+              <w:t/>
+            </w:r>
+            <w:proofErr w:type="spellEnd"/>
+            <w:r>
+              <w:t/>
+            </w:r>
+          </w:p>
+        </w:tc>
+        <w:tc>
+          <w:tcPr>
+            <w:tcW w:w="1729" w:type="dxa"/>
+            <w:gridSpan w:val="2"/>
+            <w:tcBorders>
+              <w:top w:val="single" w:sz="4" w:space="0" w:color="4472C4" w:themeColor="accent1"/>
+              <w:left w:val="single" w:sz="4" w:space="0" w:color="4472C4" w:themeColor="accent1"/>
+              <w:bottom w:val="single" w:sz="4" w:space="0" w:color="4472C4" w:themeColor="accent1"/>
+              <w:right w:val="single" w:sz="4" w:space="0" w:color="4472C4" w:themeColor="accent1"/>
+            </w:tcBorders>
+            <w:shd w:val="clear" w:color="auto" w:fill="FFFFFF" w:themeFill="background1"/>
+          </w:tcPr>
+          <w:p>
+            <w:r>
+              <w:t xml:space="preserve">4444</w:t>
+            </w:r>
+            <w:proofErr w:type="spellStart"/>
+            <w:r>
+              <w:t/>
+            </w:r>
+            <w:proofErr w:type="spellEnd"/>
+            <w:r>
+              <w:t/>
+            </w:r>
+            <w:r>
+              <w:t/>
+            </w:r>
+          </w:p>
+        </w:tc>
+      </w:tr>
+      <w:tr>
+        <w:tc>
+          <w:tcPr>
+            <w:tcW w:w="2236" w:type="dxa"/>
+            <w:tcBorders>
+              <w:top w:val="single" w:sz="4" w:space="0" w:color="4472C4" w:themeColor="accent1"/>
+              <w:left w:val="single" w:sz="4" w:space="0" w:color="4472C4" w:themeColor="accent1"/>
+              <w:bottom w:val="single" w:sz="4" w:space="0" w:color="4472C4" w:themeColor="accent1"/>
+              <w:right w:val="single" w:sz="4" w:space="0" w:color="4472C4" w:themeColor="accent1"/>
+            </w:tcBorders>
+            <w:shd w:val="clear" w:color="auto" w:fill="FFFFFF" w:themeFill="background1"/>
+          </w:tcPr>
+          <w:p>
+            <w:r>
+              <w:t/>
+            </w:r>
+            <w:proofErr w:type="gramStart"/>
+            <w:r>
+              <w:t/>
+            </w:r>
+            <w:r>
+              <w:t xml:space="preserve">Apple</w:t>
+            </w:r>
+            <w:proofErr w:type="spellStart"/>
+            <w:proofErr w:type="gramEnd"/>
+            <w:r>
+              <w:t/>
+            </w:r>
+            <w:proofErr w:type="spellEnd"/>
+            <w:r>
+              <w:t/>
+            </w:r>
+          </w:p>
+        </w:tc>
+        <w:tc>
+          <w:tcPr>
+            <w:tcW w:w="1348" w:type="dxa"/>
+            <w:tcBorders>
+              <w:top w:val="single" w:sz="4" w:space="0" w:color="4472C4" w:themeColor="accent1"/>
+              <w:left w:val="single" w:sz="4" w:space="0" w:color="4472C4" w:themeColor="accent1"/>
+              <w:bottom w:val="single" w:sz="4" w:space="0" w:color="4472C4" w:themeColor="accent1"/>
+              <w:right w:val="single" w:sz="4" w:space="0" w:color="4472C4" w:themeColor="accent1"/>
+            </w:tcBorders>
+            <w:shd w:val="clear" w:color="auto" w:fill="FFFFFF" w:themeFill="background1"/>
+          </w:tcPr>
+          <w:p>
+            <w:r>
+              <w:t xml:space="preserve">Apple</w:t>
+            </w:r>
+            <w:proofErr w:type="spellStart"/>
+            <w:r>
+              <w:t/>
+            </w:r>
+            <w:proofErr w:type="spellEnd"/>
+            <w:r>
+              <w:t/>
+            </w:r>
+          </w:p>
+        </w:tc>
+        <w:tc>
+          <w:tcPr>
+            <w:tcW w:w="2297" w:type="dxa"/>
+            <w:gridSpan w:val="4"/>
+            <w:tcBorders>
+              <w:top w:val="single" w:sz="4" w:space="0" w:color="4472C4" w:themeColor="accent1"/>
+              <w:left w:val="single" w:sz="4" w:space="0" w:color="4472C4" w:themeColor="accent1"/>
+              <w:bottom w:val="single" w:sz="4" w:space="0" w:color="4472C4" w:themeColor="accent1"/>
+              <w:right w:val="single" w:sz="4" w:space="0" w:color="4472C4" w:themeColor="accent1"/>
+            </w:tcBorders>
+            <w:shd w:val="clear" w:color="auto" w:fill="FFFFFF" w:themeFill="background1"/>
+          </w:tcPr>
+          <w:p>
+            <w:r>
+              <w:t xml:space="preserve">1</w:t>
+            </w:r>
+            <w:proofErr w:type="spellStart"/>
+            <w:r>
+              <w:t/>
+            </w:r>
+            <w:proofErr w:type="spellEnd"/>
+            <w:r>
+              <w:t/>
+            </w:r>
+          </w:p>
+        </w:tc>
+        <w:tc>
+          <w:tcPr>
+            <w:tcW w:w="1406" w:type="dxa"/>
+            <w:gridSpan w:val="4"/>
+            <w:tcBorders>
+              <w:top w:val="single" w:sz="4" w:space="0" w:color="4472C4" w:themeColor="accent1"/>
+              <w:left w:val="single" w:sz="4" w:space="0" w:color="4472C4" w:themeColor="accent1"/>
+              <w:bottom w:val="single" w:sz="4" w:space="0" w:color="4472C4" w:themeColor="accent1"/>
+              <w:right w:val="single" w:sz="4" w:space="0" w:color="4472C4" w:themeColor="accent1"/>
+            </w:tcBorders>
+            <w:shd w:val="clear" w:color="auto" w:fill="FFFFFF" w:themeFill="background1"/>
+          </w:tcPr>
+          <w:p>
+            <w:r>
+              <w:t xml:space="preserve">4444</w:t>
+            </w:r>
+            <w:proofErr w:type="spellStart"/>
+            <w:r>
+              <w:t/>
+            </w:r>
+            <w:proofErr w:type="spellEnd"/>
+            <w:r>
+              <w:t/>
+            </w:r>
+          </w:p>
+        </w:tc>
+        <w:tc>
+          <w:tcPr>
+            <w:tcW w:w="1729" w:type="dxa"/>
+            <w:gridSpan w:val="2"/>
+            <w:tcBorders>
+              <w:top w:val="single" w:sz="4" w:space="0" w:color="4472C4" w:themeColor="accent1"/>
+              <w:left w:val="single" w:sz="4" w:space="0" w:color="4472C4" w:themeColor="accent1"/>
+              <w:bottom w:val="single" w:sz="4" w:space="0" w:color="4472C4" w:themeColor="accent1"/>
+              <w:right w:val="single" w:sz="4" w:space="0" w:color="4472C4" w:themeColor="accent1"/>
+            </w:tcBorders>
+            <w:shd w:val="clear" w:color="auto" w:fill="FFFFFF" w:themeFill="background1"/>
+          </w:tcPr>
+          <w:p>
+            <w:r>
+              <w:t xml:space="preserve">4444</w:t>
+            </w:r>
+            <w:proofErr w:type="spellStart"/>
+            <w:r>
+              <w:t/>
+            </w:r>
+            <w:proofErr w:type="spellEnd"/>
+            <w:r>
+              <w:t/>
+            </w:r>
+            <w:r>
+              <w:t/>
+            </w:r>
+          </w:p>
+        </w:tc>
+      </w:tr>
+      <w:tr>
+        <w:tc>
+          <w:tcPr>
+            <w:tcW w:w="2236" w:type="dxa"/>
+            <w:tcBorders>
+              <w:top w:val="single" w:sz="4" w:space="0" w:color="4472C4" w:themeColor="accent1"/>
+              <w:left w:val="single" w:sz="4" w:space="0" w:color="4472C4" w:themeColor="accent1"/>
+              <w:bottom w:val="single" w:sz="4" w:space="0" w:color="4472C4" w:themeColor="accent1"/>
+              <w:right w:val="single" w:sz="4" w:space="0" w:color="4472C4" w:themeColor="accent1"/>
+            </w:tcBorders>
+            <w:shd w:val="clear" w:color="auto" w:fill="FFFFFF" w:themeFill="background1"/>
+          </w:tcPr>
+          <w:p>
+            <w:r>
+              <w:t/>
+            </w:r>
+            <w:proofErr w:type="gramStart"/>
+            <w:r>
+              <w:t/>
+            </w:r>
+            <w:r>
+              <w:t xml:space="preserve">Apple</w:t>
+            </w:r>
+            <w:proofErr w:type="spellStart"/>
+            <w:proofErr w:type="gramEnd"/>
+            <w:r>
+              <w:t/>
+            </w:r>
+            <w:proofErr w:type="spellEnd"/>
+            <w:r>
+              <w:t/>
+            </w:r>
+          </w:p>
+        </w:tc>
+        <w:tc>
+          <w:tcPr>
+            <w:tcW w:w="1348" w:type="dxa"/>
+            <w:tcBorders>
+              <w:top w:val="single" w:sz="4" w:space="0" w:color="4472C4" w:themeColor="accent1"/>
+              <w:left w:val="single" w:sz="4" w:space="0" w:color="4472C4" w:themeColor="accent1"/>
+              <w:bottom w:val="single" w:sz="4" w:space="0" w:color="4472C4" w:themeColor="accent1"/>
+              <w:right w:val="single" w:sz="4" w:space="0" w:color="4472C4" w:themeColor="accent1"/>
+            </w:tcBorders>
+            <w:shd w:val="clear" w:color="auto" w:fill="FFFFFF" w:themeFill="background1"/>
+          </w:tcPr>
+          <w:p>
+            <w:r>
+              <w:t xml:space="preserve">Apple</w:t>
+            </w:r>
+            <w:proofErr w:type="spellStart"/>
+            <w:r>
+              <w:t/>
+            </w:r>
+            <w:proofErr w:type="spellEnd"/>
+            <w:r>
+              <w:t/>
+            </w:r>
+          </w:p>
+        </w:tc>
+        <w:tc>
+          <w:tcPr>
+            <w:tcW w:w="2297" w:type="dxa"/>
+            <w:gridSpan w:val="4"/>
+            <w:tcBorders>
+              <w:top w:val="single" w:sz="4" w:space="0" w:color="4472C4" w:themeColor="accent1"/>
+              <w:left w:val="single" w:sz="4" w:space="0" w:color="4472C4" w:themeColor="accent1"/>
+              <w:bottom w:val="single" w:sz="4" w:space="0" w:color="4472C4" w:themeColor="accent1"/>
+              <w:right w:val="single" w:sz="4" w:space="0" w:color="4472C4" w:themeColor="accent1"/>
+            </w:tcBorders>
+            <w:shd w:val="clear" w:color="auto" w:fill="FFFFFF" w:themeFill="background1"/>
+          </w:tcPr>
+          <w:p>
+            <w:r>
+              <w:t xml:space="preserve">1</w:t>
+            </w:r>
+            <w:proofErr w:type="spellStart"/>
+            <w:r>
+              <w:t/>
+            </w:r>
+            <w:proofErr w:type="spellEnd"/>
+            <w:r>
+              <w:t/>
+            </w:r>
+          </w:p>
+        </w:tc>
+        <w:tc>
+          <w:tcPr>
+            <w:tcW w:w="1406" w:type="dxa"/>
+            <w:gridSpan w:val="4"/>
+            <w:tcBorders>
+              <w:top w:val="single" w:sz="4" w:space="0" w:color="4472C4" w:themeColor="accent1"/>
+              <w:left w:val="single" w:sz="4" w:space="0" w:color="4472C4" w:themeColor="accent1"/>
+              <w:bottom w:val="single" w:sz="4" w:space="0" w:color="4472C4" w:themeColor="accent1"/>
+              <w:right w:val="single" w:sz="4" w:space="0" w:color="4472C4" w:themeColor="accent1"/>
+            </w:tcBorders>
+            <w:shd w:val="clear" w:color="auto" w:fill="FFFFFF" w:themeFill="background1"/>
+          </w:tcPr>
+          <w:p>
+            <w:r>
+              <w:t xml:space="preserve">4444</w:t>
+            </w:r>
+            <w:proofErr w:type="spellStart"/>
+            <w:r>
+              <w:t/>
+            </w:r>
+            <w:proofErr w:type="spellEnd"/>
+            <w:r>
+              <w:t/>
+            </w:r>
+          </w:p>
+        </w:tc>
+        <w:tc>
+          <w:tcPr>
+            <w:tcW w:w="1729" w:type="dxa"/>
+            <w:gridSpan w:val="2"/>
+            <w:tcBorders>
+              <w:top w:val="single" w:sz="4" w:space="0" w:color="4472C4" w:themeColor="accent1"/>
+              <w:left w:val="single" w:sz="4" w:space="0" w:color="4472C4" w:themeColor="accent1"/>
+              <w:bottom w:val="single" w:sz="4" w:space="0" w:color="4472C4" w:themeColor="accent1"/>
+              <w:right w:val="single" w:sz="4" w:space="0" w:color="4472C4" w:themeColor="accent1"/>
+            </w:tcBorders>
+            <w:shd w:val="clear" w:color="auto" w:fill="FFFFFF" w:themeFill="background1"/>
+          </w:tcPr>
+          <w:p>
+            <w:r>
+              <w:t xml:space="preserve">4444</w:t>
+            </w:r>
+            <w:proofErr w:type="spellStart"/>
+            <w:r>
+              <w:t/>
+            </w:r>
+            <w:proofErr w:type="spellEnd"/>
+            <w:r>
+              <w:t/>
+            </w:r>
+            <w:r>
+              <w:t/>
+            </w:r>
+          </w:p>
+        </w:tc>
+      </w:tr>
+      <w:tr>
+        <w:tc>
+          <w:tcPr>
+            <w:tcW w:w="2236" w:type="dxa"/>
+            <w:tcBorders>
+              <w:top w:val="single" w:sz="4" w:space="0" w:color="4472C4" w:themeColor="accent1"/>
+              <w:left w:val="single" w:sz="4" w:space="0" w:color="4472C4" w:themeColor="accent1"/>
+              <w:bottom w:val="single" w:sz="4" w:space="0" w:color="4472C4" w:themeColor="accent1"/>
+              <w:right w:val="single" w:sz="4" w:space="0" w:color="4472C4" w:themeColor="accent1"/>
+            </w:tcBorders>
+            <w:shd w:val="clear" w:color="auto" w:fill="FFFFFF" w:themeFill="background1"/>
+          </w:tcPr>
+          <w:p>
+            <w:r>
+              <w:t/>
+            </w:r>
+            <w:proofErr w:type="gramStart"/>
+            <w:r>
+              <w:t/>
+            </w:r>
+            <w:r>
+              <w:t xml:space="preserve">Apple</w:t>
+            </w:r>
+            <w:proofErr w:type="spellStart"/>
+            <w:proofErr w:type="gramEnd"/>
+            <w:r>
+              <w:t/>
+            </w:r>
+            <w:proofErr w:type="spellEnd"/>
+            <w:r>
+              <w:t/>
+            </w:r>
+          </w:p>
+        </w:tc>
+        <w:tc>
+          <w:tcPr>
+            <w:tcW w:w="1348" w:type="dxa"/>
+            <w:tcBorders>
+              <w:top w:val="single" w:sz="4" w:space="0" w:color="4472C4" w:themeColor="accent1"/>
+              <w:left w:val="single" w:sz="4" w:space="0" w:color="4472C4" w:themeColor="accent1"/>
+              <w:bottom w:val="single" w:sz="4" w:space="0" w:color="4472C4" w:themeColor="accent1"/>
+              <w:right w:val="single" w:sz="4" w:space="0" w:color="4472C4" w:themeColor="accent1"/>
+            </w:tcBorders>
+            <w:shd w:val="clear" w:color="auto" w:fill="FFFFFF" w:themeFill="background1"/>
+          </w:tcPr>
+          <w:p>
+            <w:r>
+              <w:t xml:space="preserve">Apple</w:t>
+            </w:r>
+            <w:proofErr w:type="spellStart"/>
+            <w:r>
+              <w:t/>
+            </w:r>
+            <w:proofErr w:type="spellEnd"/>
+            <w:r>
+              <w:t/>
+            </w:r>
+          </w:p>
+        </w:tc>
+        <w:tc>
+          <w:tcPr>
+            <w:tcW w:w="2297" w:type="dxa"/>
+            <w:gridSpan w:val="4"/>
+            <w:tcBorders>
+              <w:top w:val="single" w:sz="4" w:space="0" w:color="4472C4" w:themeColor="accent1"/>
+              <w:left w:val="single" w:sz="4" w:space="0" w:color="4472C4" w:themeColor="accent1"/>
+              <w:bottom w:val="single" w:sz="4" w:space="0" w:color="4472C4" w:themeColor="accent1"/>
+              <w:right w:val="single" w:sz="4" w:space="0" w:color="4472C4" w:themeColor="accent1"/>
+            </w:tcBorders>
+            <w:shd w:val="clear" w:color="auto" w:fill="FFFFFF" w:themeFill="background1"/>
+          </w:tcPr>
+          <w:p>
+            <w:r>
+              <w:t xml:space="preserve">1</w:t>
+            </w:r>
+            <w:proofErr w:type="spellStart"/>
+            <w:r>
+              <w:t/>
+            </w:r>
+            <w:proofErr w:type="spellEnd"/>
+            <w:r>
+              <w:t/>
+            </w:r>
+          </w:p>
+        </w:tc>
+        <w:tc>
+          <w:tcPr>
+            <w:tcW w:w="1406" w:type="dxa"/>
+            <w:gridSpan w:val="4"/>
+            <w:tcBorders>
+              <w:top w:val="single" w:sz="4" w:space="0" w:color="4472C4" w:themeColor="accent1"/>
+              <w:left w:val="single" w:sz="4" w:space="0" w:color="4472C4" w:themeColor="accent1"/>
+              <w:bottom w:val="single" w:sz="4" w:space="0" w:color="4472C4" w:themeColor="accent1"/>
+              <w:right w:val="single" w:sz="4" w:space="0" w:color="4472C4" w:themeColor="accent1"/>
+            </w:tcBorders>
+            <w:shd w:val="clear" w:color="auto" w:fill="FFFFFF" w:themeFill="background1"/>
+          </w:tcPr>
+          <w:p>
+            <w:r>
+              <w:t xml:space="preserve">4444</w:t>
+            </w:r>
+            <w:proofErr w:type="spellStart"/>
+            <w:r>
+              <w:t/>
+            </w:r>
+            <w:proofErr w:type="spellEnd"/>
+            <w:r>
+              <w:t/>
+            </w:r>
+          </w:p>
+        </w:tc>
+        <w:tc>
+          <w:tcPr>
+            <w:tcW w:w="1729" w:type="dxa"/>
+            <w:gridSpan w:val="2"/>
+            <w:tcBorders>
+              <w:top w:val="single" w:sz="4" w:space="0" w:color="4472C4" w:themeColor="accent1"/>
+              <w:left w:val="single" w:sz="4" w:space="0" w:color="4472C4" w:themeColor="accent1"/>
+              <w:bottom w:val="single" w:sz="4" w:space="0" w:color="4472C4" w:themeColor="accent1"/>
+              <w:right w:val="single" w:sz="4" w:space="0" w:color="4472C4" w:themeColor="accent1"/>
+            </w:tcBorders>
+            <w:shd w:val="clear" w:color="auto" w:fill="FFFFFF" w:themeFill="background1"/>
+          </w:tcPr>
+          <w:p>
+            <w:r>
+              <w:t xml:space="preserve">4444</w:t>
+            </w:r>
+            <w:proofErr w:type="spellStart"/>
+            <w:r>
+              <w:t/>
+            </w:r>
+            <w:proofErr w:type="spellEnd"/>
+            <w:r>
+              <w:t/>
+            </w:r>
+            <w:r>
+              <w:t/>
+            </w:r>
+          </w:p>
+        </w:tc>
+      </w:tr>
+      <w:tr>
+        <w:tc>
+          <w:tcPr>
+            <w:tcW w:w="2236" w:type="dxa"/>
+            <w:tcBorders>
+              <w:top w:val="single" w:sz="4" w:space="0" w:color="4472C4" w:themeColor="accent1"/>
+              <w:left w:val="single" w:sz="4" w:space="0" w:color="4472C4" w:themeColor="accent1"/>
+              <w:bottom w:val="single" w:sz="4" w:space="0" w:color="4472C4" w:themeColor="accent1"/>
+              <w:right w:val="single" w:sz="4" w:space="0" w:color="4472C4" w:themeColor="accent1"/>
+            </w:tcBorders>
+            <w:shd w:val="clear" w:color="auto" w:fill="FFFFFF" w:themeFill="background1"/>
+          </w:tcPr>
+          <w:p>
+            <w:r>
+              <w:t/>
+            </w:r>
+            <w:proofErr w:type="gramStart"/>
+            <w:r>
+              <w:t/>
+            </w:r>
+            <w:r>
+              <w:t xml:space="preserve">Apple</w:t>
+            </w:r>
+            <w:proofErr w:type="spellStart"/>
+            <w:proofErr w:type="gramEnd"/>
+            <w:r>
+              <w:t/>
+            </w:r>
+            <w:proofErr w:type="spellEnd"/>
+            <w:r>
+              <w:t/>
+            </w:r>
+          </w:p>
+        </w:tc>
+        <w:tc>
+          <w:tcPr>
+            <w:tcW w:w="1348" w:type="dxa"/>
+            <w:tcBorders>
+              <w:top w:val="single" w:sz="4" w:space="0" w:color="4472C4" w:themeColor="accent1"/>
+              <w:left w:val="single" w:sz="4" w:space="0" w:color="4472C4" w:themeColor="accent1"/>
+              <w:bottom w:val="single" w:sz="4" w:space="0" w:color="4472C4" w:themeColor="accent1"/>
+              <w:right w:val="single" w:sz="4" w:space="0" w:color="4472C4" w:themeColor="accent1"/>
+            </w:tcBorders>
+            <w:shd w:val="clear" w:color="auto" w:fill="FFFFFF" w:themeFill="background1"/>
+          </w:tcPr>
+          <w:p>
+            <w:r>
+              <w:t xml:space="preserve">Apple</w:t>
+            </w:r>
+            <w:proofErr w:type="spellStart"/>
+            <w:r>
+              <w:t/>
+            </w:r>
+            <w:proofErr w:type="spellEnd"/>
+            <w:r>
+              <w:t/>
+            </w:r>
+          </w:p>
+        </w:tc>
+        <w:tc>
+          <w:tcPr>
+            <w:tcW w:w="2297" w:type="dxa"/>
+            <w:gridSpan w:val="4"/>
+            <w:tcBorders>
+              <w:top w:val="single" w:sz="4" w:space="0" w:color="4472C4" w:themeColor="accent1"/>
+              <w:left w:val="single" w:sz="4" w:space="0" w:color="4472C4" w:themeColor="accent1"/>
+              <w:bottom w:val="single" w:sz="4" w:space="0" w:color="4472C4" w:themeColor="accent1"/>
+              <w:right w:val="single" w:sz="4" w:space="0" w:color="4472C4" w:themeColor="accent1"/>
+            </w:tcBorders>
+            <w:shd w:val="clear" w:color="auto" w:fill="FFFFFF" w:themeFill="background1"/>
+          </w:tcPr>
+          <w:p>
+            <w:r>
+              <w:t xml:space="preserve">1</w:t>
+            </w:r>
+            <w:proofErr w:type="spellStart"/>
+            <w:r>
+              <w:t/>
+            </w:r>
+            <w:proofErr w:type="spellEnd"/>
+            <w:r>
+              <w:t/>
+            </w:r>
+          </w:p>
+        </w:tc>
+        <w:tc>
+          <w:tcPr>
+            <w:tcW w:w="1406" w:type="dxa"/>
+            <w:gridSpan w:val="4"/>
+            <w:tcBorders>
+              <w:top w:val="single" w:sz="4" w:space="0" w:color="4472C4" w:themeColor="accent1"/>
+              <w:left w:val="single" w:sz="4" w:space="0" w:color="4472C4" w:themeColor="accent1"/>
+              <w:bottom w:val="single" w:sz="4" w:space="0" w:color="4472C4" w:themeColor="accent1"/>
+              <w:right w:val="single" w:sz="4" w:space="0" w:color="4472C4" w:themeColor="accent1"/>
+            </w:tcBorders>
+            <w:shd w:val="clear" w:color="auto" w:fill="FFFFFF" w:themeFill="background1"/>
+          </w:tcPr>
+          <w:p>
+            <w:r>
+              <w:t xml:space="preserve">4444</w:t>
+            </w:r>
+            <w:proofErr w:type="spellStart"/>
+            <w:r>
+              <w:t/>
+            </w:r>
+            <w:proofErr w:type="spellEnd"/>
+            <w:r>
+              <w:t/>
+            </w:r>
+          </w:p>
+        </w:tc>
+        <w:tc>
+          <w:tcPr>
+            <w:tcW w:w="1729" w:type="dxa"/>
+            <w:gridSpan w:val="2"/>
+            <w:tcBorders>
+              <w:top w:val="single" w:sz="4" w:space="0" w:color="4472C4" w:themeColor="accent1"/>
+              <w:left w:val="single" w:sz="4" w:space="0" w:color="4472C4" w:themeColor="accent1"/>
+              <w:bottom w:val="single" w:sz="4" w:space="0" w:color="4472C4" w:themeColor="accent1"/>
+              <w:right w:val="single" w:sz="4" w:space="0" w:color="4472C4" w:themeColor="accent1"/>
+            </w:tcBorders>
+            <w:shd w:val="clear" w:color="auto" w:fill="FFFFFF" w:themeFill="background1"/>
+          </w:tcPr>
+          <w:p>
+            <w:r>
+              <w:t xml:space="preserve">4444</w:t>
+            </w:r>
+            <w:proofErr w:type="spellStart"/>
+            <w:r>
+              <w:t/>
+            </w:r>
+            <w:proofErr w:type="spellEnd"/>
+            <w:r>
+              <w:t/>
+            </w:r>
+            <w:r>
+              <w:t/>
+            </w:r>
+          </w:p>
+        </w:tc>
+      </w:tr>
+      <w:tr>
+        <w:tc>
+          <w:tcPr>
+            <w:tcW w:w="2236" w:type="dxa"/>
+            <w:tcBorders>
+              <w:top w:val="single" w:sz="4" w:space="0" w:color="4472C4" w:themeColor="accent1"/>
+              <w:left w:val="single" w:sz="4" w:space="0" w:color="4472C4" w:themeColor="accent1"/>
+              <w:bottom w:val="single" w:sz="4" w:space="0" w:color="4472C4" w:themeColor="accent1"/>
+              <w:right w:val="single" w:sz="4" w:space="0" w:color="4472C4" w:themeColor="accent1"/>
+            </w:tcBorders>
+            <w:shd w:val="clear" w:color="auto" w:fill="FFFFFF" w:themeFill="background1"/>
+          </w:tcPr>
+          <w:p>
+            <w:r>
+              <w:t/>
+            </w:r>
+            <w:proofErr w:type="gramStart"/>
+            <w:r>
+              <w:t/>
+            </w:r>
+            <w:r>
+              <w:t xml:space="preserve">Apple</w:t>
+            </w:r>
+            <w:proofErr w:type="spellStart"/>
+            <w:proofErr w:type="gramEnd"/>
+            <w:r>
+              <w:t/>
+            </w:r>
+            <w:proofErr w:type="spellEnd"/>
+            <w:r>
+              <w:t/>
+            </w:r>
+          </w:p>
+        </w:tc>
+        <w:tc>
+          <w:tcPr>
+            <w:tcW w:w="1348" w:type="dxa"/>
+            <w:tcBorders>
+              <w:top w:val="single" w:sz="4" w:space="0" w:color="4472C4" w:themeColor="accent1"/>
+              <w:left w:val="single" w:sz="4" w:space="0" w:color="4472C4" w:themeColor="accent1"/>
+              <w:bottom w:val="single" w:sz="4" w:space="0" w:color="4472C4" w:themeColor="accent1"/>
+              <w:right w:val="single" w:sz="4" w:space="0" w:color="4472C4" w:themeColor="accent1"/>
+            </w:tcBorders>
+            <w:shd w:val="clear" w:color="auto" w:fill="FFFFFF" w:themeFill="background1"/>
+          </w:tcPr>
+          <w:p>
+            <w:r>
+              <w:t xml:space="preserve">Apple</w:t>
+            </w:r>
+            <w:proofErr w:type="spellStart"/>
+            <w:r>
+              <w:t/>
+            </w:r>
+            <w:proofErr w:type="spellEnd"/>
+            <w:r>
+              <w:t/>
+            </w:r>
+          </w:p>
+        </w:tc>
+        <w:tc>
+          <w:tcPr>
+            <w:tcW w:w="2297" w:type="dxa"/>
+            <w:gridSpan w:val="4"/>
+            <w:tcBorders>
+              <w:top w:val="single" w:sz="4" w:space="0" w:color="4472C4" w:themeColor="accent1"/>
+              <w:left w:val="single" w:sz="4" w:space="0" w:color="4472C4" w:themeColor="accent1"/>
+              <w:bottom w:val="single" w:sz="4" w:space="0" w:color="4472C4" w:themeColor="accent1"/>
+              <w:right w:val="single" w:sz="4" w:space="0" w:color="4472C4" w:themeColor="accent1"/>
+            </w:tcBorders>
+            <w:shd w:val="clear" w:color="auto" w:fill="FFFFFF" w:themeFill="background1"/>
+          </w:tcPr>
+          <w:p>
+            <w:r>
+              <w:t xml:space="preserve">1</w:t>
+            </w:r>
+            <w:proofErr w:type="spellStart"/>
+            <w:r>
+              <w:t/>
+            </w:r>
+            <w:proofErr w:type="spellEnd"/>
+            <w:r>
+              <w:t/>
+            </w:r>
+          </w:p>
+        </w:tc>
+        <w:tc>
+          <w:tcPr>
+            <w:tcW w:w="1406" w:type="dxa"/>
+            <w:gridSpan w:val="4"/>
+            <w:tcBorders>
+              <w:top w:val="single" w:sz="4" w:space="0" w:color="4472C4" w:themeColor="accent1"/>
+              <w:left w:val="single" w:sz="4" w:space="0" w:color="4472C4" w:themeColor="accent1"/>
+              <w:bottom w:val="single" w:sz="4" w:space="0" w:color="4472C4" w:themeColor="accent1"/>
+              <w:right w:val="single" w:sz="4" w:space="0" w:color="4472C4" w:themeColor="accent1"/>
+            </w:tcBorders>
+            <w:shd w:val="clear" w:color="auto" w:fill="FFFFFF" w:themeFill="background1"/>
+          </w:tcPr>
+          <w:p>
+            <w:r>
+              <w:t xml:space="preserve">4444</w:t>
+            </w:r>
+            <w:proofErr w:type="spellStart"/>
+            <w:r>
+              <w:t/>
+            </w:r>
+            <w:proofErr w:type="spellEnd"/>
+            <w:r>
+              <w:t/>
+            </w:r>
+          </w:p>
+        </w:tc>
+        <w:tc>
+          <w:tcPr>
+            <w:tcW w:w="1729" w:type="dxa"/>
+            <w:gridSpan w:val="2"/>
+            <w:tcBorders>
+              <w:top w:val="single" w:sz="4" w:space="0" w:color="4472C4" w:themeColor="accent1"/>
+              <w:left w:val="single" w:sz="4" w:space="0" w:color="4472C4" w:themeColor="accent1"/>
+              <w:bottom w:val="single" w:sz="4" w:space="0" w:color="4472C4" w:themeColor="accent1"/>
+              <w:right w:val="single" w:sz="4" w:space="0" w:color="4472C4" w:themeColor="accent1"/>
+            </w:tcBorders>
+            <w:shd w:val="clear" w:color="auto" w:fill="FFFFFF" w:themeFill="background1"/>
+          </w:tcPr>
+          <w:p>
+            <w:r>
+              <w:t xml:space="preserve">4444</w:t>
+            </w:r>
+            <w:proofErr w:type="spellStart"/>
+            <w:r>
+              <w:t/>
+            </w:r>
+            <w:proofErr w:type="spellEnd"/>
+            <w:r>
+              <w:t/>
+            </w:r>
+            <w:r>
+              <w:t/>
+            </w:r>
+          </w:p>
+        </w:tc>
+      </w:tr>
+      <w:tr>
+        <w:tc>
+          <w:tcPr>
+            <w:tcW w:w="2236" w:type="dxa"/>
+            <w:tcBorders>
+              <w:top w:val="single" w:sz="4" w:space="0" w:color="4472C4" w:themeColor="accent1"/>
+              <w:left w:val="single" w:sz="4" w:space="0" w:color="4472C4" w:themeColor="accent1"/>
+              <w:bottom w:val="single" w:sz="4" w:space="0" w:color="4472C4" w:themeColor="accent1"/>
+              <w:right w:val="single" w:sz="4" w:space="0" w:color="4472C4" w:themeColor="accent1"/>
+            </w:tcBorders>
+            <w:shd w:val="clear" w:color="auto" w:fill="FFFFFF" w:themeFill="background1"/>
+          </w:tcPr>
+          <w:p>
+            <w:r>
+              <w:t/>
+            </w:r>
+            <w:proofErr w:type="gramStart"/>
+            <w:r>
+              <w:t/>
+            </w:r>
+            <w:r>
+              <w:t xml:space="preserve">Apple</w:t>
+            </w:r>
+            <w:proofErr w:type="spellStart"/>
+            <w:proofErr w:type="gramEnd"/>
+            <w:r>
+              <w:t/>
+            </w:r>
+            <w:proofErr w:type="spellEnd"/>
+            <w:r>
+              <w:t/>
+            </w:r>
+          </w:p>
+        </w:tc>
+        <w:tc>
+          <w:tcPr>
+            <w:tcW w:w="1348" w:type="dxa"/>
+            <w:tcBorders>
+              <w:top w:val="single" w:sz="4" w:space="0" w:color="4472C4" w:themeColor="accent1"/>
+              <w:left w:val="single" w:sz="4" w:space="0" w:color="4472C4" w:themeColor="accent1"/>
+              <w:bottom w:val="single" w:sz="4" w:space="0" w:color="4472C4" w:themeColor="accent1"/>
+              <w:right w:val="single" w:sz="4" w:space="0" w:color="4472C4" w:themeColor="accent1"/>
+            </w:tcBorders>
+            <w:shd w:val="clear" w:color="auto" w:fill="FFFFFF" w:themeFill="background1"/>
+          </w:tcPr>
+          <w:p>
+            <w:r>
+              <w:t xml:space="preserve">Apple</w:t>
+            </w:r>
+            <w:proofErr w:type="spellStart"/>
+            <w:r>
+              <w:t/>
+            </w:r>
+            <w:proofErr w:type="spellEnd"/>
+            <w:r>
+              <w:t/>
+            </w:r>
+          </w:p>
+        </w:tc>
+        <w:tc>
+          <w:tcPr>
+            <w:tcW w:w="2297" w:type="dxa"/>
+            <w:gridSpan w:val="4"/>
+            <w:tcBorders>
+              <w:top w:val="single" w:sz="4" w:space="0" w:color="4472C4" w:themeColor="accent1"/>
+              <w:left w:val="single" w:sz="4" w:space="0" w:color="4472C4" w:themeColor="accent1"/>
+              <w:bottom w:val="single" w:sz="4" w:space="0" w:color="4472C4" w:themeColor="accent1"/>
+              <w:right w:val="single" w:sz="4" w:space="0" w:color="4472C4" w:themeColor="accent1"/>
+            </w:tcBorders>
+            <w:shd w:val="clear" w:color="auto" w:fill="FFFFFF" w:themeFill="background1"/>
+          </w:tcPr>
+          <w:p>
+            <w:r>
+              <w:t xml:space="preserve">1</w:t>
+            </w:r>
+            <w:proofErr w:type="spellStart"/>
+            <w:r>
+              <w:t/>
+            </w:r>
+            <w:proofErr w:type="spellEnd"/>
+            <w:r>
+              <w:t/>
+            </w:r>
+          </w:p>
+        </w:tc>
+        <w:tc>
+          <w:tcPr>
+            <w:tcW w:w="1406" w:type="dxa"/>
+            <w:gridSpan w:val="4"/>
+            <w:tcBorders>
+              <w:top w:val="single" w:sz="4" w:space="0" w:color="4472C4" w:themeColor="accent1"/>
+              <w:left w:val="single" w:sz="4" w:space="0" w:color="4472C4" w:themeColor="accent1"/>
+              <w:bottom w:val="single" w:sz="4" w:space="0" w:color="4472C4" w:themeColor="accent1"/>
+              <w:right w:val="single" w:sz="4" w:space="0" w:color="4472C4" w:themeColor="accent1"/>
+            </w:tcBorders>
+            <w:shd w:val="clear" w:color="auto" w:fill="FFFFFF" w:themeFill="background1"/>
+          </w:tcPr>
+          <w:p>
+            <w:r>
+              <w:t xml:space="preserve">4444</w:t>
+            </w:r>
+            <w:proofErr w:type="spellStart"/>
+            <w:r>
+              <w:t/>
+            </w:r>
+            <w:proofErr w:type="spellEnd"/>
+            <w:r>
+              <w:t/>
+            </w:r>
+          </w:p>
+        </w:tc>
+        <w:tc>
+          <w:tcPr>
+            <w:tcW w:w="1729" w:type="dxa"/>
+            <w:gridSpan w:val="2"/>
+            <w:tcBorders>
+              <w:top w:val="single" w:sz="4" w:space="0" w:color="4472C4" w:themeColor="accent1"/>
+              <w:left w:val="single" w:sz="4" w:space="0" w:color="4472C4" w:themeColor="accent1"/>
+              <w:bottom w:val="single" w:sz="4" w:space="0" w:color="4472C4" w:themeColor="accent1"/>
+              <w:right w:val="single" w:sz="4" w:space="0" w:color="4472C4" w:themeColor="accent1"/>
+            </w:tcBorders>
+            <w:shd w:val="clear" w:color="auto" w:fill="FFFFFF" w:themeFill="background1"/>
+          </w:tcPr>
+          <w:p>
+            <w:r>
+              <w:t xml:space="preserve">4444</w:t>
+            </w:r>
+            <w:proofErr w:type="spellStart"/>
+            <w:r>
+              <w:t/>
+            </w:r>
+            <w:proofErr w:type="spellEnd"/>
+            <w:r>
+              <w:t/>
+            </w:r>
+            <w:r>
+              <w:t/>
+            </w:r>
+          </w:p>
+        </w:tc>
+      </w:tr>
+      <w:tr>
+        <w:tc>
+          <w:tcPr>
+            <w:tcW w:w="2236" w:type="dxa"/>
+            <w:tcBorders>
+              <w:top w:val="single" w:sz="4" w:space="0" w:color="4472C4" w:themeColor="accent1"/>
+              <w:left w:val="single" w:sz="4" w:space="0" w:color="4472C4" w:themeColor="accent1"/>
+              <w:bottom w:val="single" w:sz="4" w:space="0" w:color="4472C4" w:themeColor="accent1"/>
+              <w:right w:val="single" w:sz="4" w:space="0" w:color="4472C4" w:themeColor="accent1"/>
+            </w:tcBorders>
+            <w:shd w:val="clear" w:color="auto" w:fill="FFFFFF" w:themeFill="background1"/>
+          </w:tcPr>
+          <w:p>
+            <w:r>
+              <w:t/>
+            </w:r>
+            <w:proofErr w:type="gramStart"/>
+            <w:r>
+              <w:t/>
+            </w:r>
+            <w:r>
+              <w:t xml:space="preserve">Apple</w:t>
+            </w:r>
+            <w:proofErr w:type="spellStart"/>
+            <w:proofErr w:type="gramEnd"/>
+            <w:r>
+              <w:t/>
+            </w:r>
+            <w:proofErr w:type="spellEnd"/>
+            <w:r>
+              <w:t/>
+            </w:r>
+          </w:p>
+        </w:tc>
+        <w:tc>
+          <w:tcPr>
+            <w:tcW w:w="1348" w:type="dxa"/>
+            <w:tcBorders>
+              <w:top w:val="single" w:sz="4" w:space="0" w:color="4472C4" w:themeColor="accent1"/>
+              <w:left w:val="single" w:sz="4" w:space="0" w:color="4472C4" w:themeColor="accent1"/>
+              <w:bottom w:val="single" w:sz="4" w:space="0" w:color="4472C4" w:themeColor="accent1"/>
+              <w:right w:val="single" w:sz="4" w:space="0" w:color="4472C4" w:themeColor="accent1"/>
+            </w:tcBorders>
+            <w:shd w:val="clear" w:color="auto" w:fill="FFFFFF" w:themeFill="background1"/>
+          </w:tcPr>
+          <w:p>
+            <w:r>
+              <w:t xml:space="preserve">Apple</w:t>
+            </w:r>
+            <w:proofErr w:type="spellStart"/>
+            <w:r>
+              <w:t/>
+            </w:r>
+            <w:proofErr w:type="spellEnd"/>
+            <w:r>
+              <w:t/>
+            </w:r>
+          </w:p>
+        </w:tc>
+        <w:tc>
+          <w:tcPr>
+            <w:tcW w:w="2297" w:type="dxa"/>
+            <w:gridSpan w:val="4"/>
+            <w:tcBorders>
+              <w:top w:val="single" w:sz="4" w:space="0" w:color="4472C4" w:themeColor="accent1"/>
+              <w:left w:val="single" w:sz="4" w:space="0" w:color="4472C4" w:themeColor="accent1"/>
+              <w:bottom w:val="single" w:sz="4" w:space="0" w:color="4472C4" w:themeColor="accent1"/>
+              <w:right w:val="single" w:sz="4" w:space="0" w:color="4472C4" w:themeColor="accent1"/>
+            </w:tcBorders>
+            <w:shd w:val="clear" w:color="auto" w:fill="FFFFFF" w:themeFill="background1"/>
+          </w:tcPr>
+          <w:p>
+            <w:r>
+              <w:t xml:space="preserve">1</w:t>
+            </w:r>
+            <w:proofErr w:type="spellStart"/>
+            <w:r>
+              <w:t/>
+            </w:r>
+            <w:proofErr w:type="spellEnd"/>
+            <w:r>
+              <w:t/>
+            </w:r>
+          </w:p>
+        </w:tc>
+        <w:tc>
+          <w:tcPr>
+            <w:tcW w:w="1406" w:type="dxa"/>
+            <w:gridSpan w:val="4"/>
+            <w:tcBorders>
+              <w:top w:val="single" w:sz="4" w:space="0" w:color="4472C4" w:themeColor="accent1"/>
+              <w:left w:val="single" w:sz="4" w:space="0" w:color="4472C4" w:themeColor="accent1"/>
+              <w:bottom w:val="single" w:sz="4" w:space="0" w:color="4472C4" w:themeColor="accent1"/>
+              <w:right w:val="single" w:sz="4" w:space="0" w:color="4472C4" w:themeColor="accent1"/>
+            </w:tcBorders>
+            <w:shd w:val="clear" w:color="auto" w:fill="FFFFFF" w:themeFill="background1"/>
+          </w:tcPr>
+          <w:p>
+            <w:r>
+              <w:t xml:space="preserve">4444</w:t>
+            </w:r>
+            <w:proofErr w:type="spellStart"/>
+            <w:r>
+              <w:t/>
+            </w:r>
+            <w:proofErr w:type="spellEnd"/>
+            <w:r>
+              <w:t/>
+            </w:r>
+          </w:p>
+        </w:tc>
+        <w:tc>
+          <w:tcPr>
+            <w:tcW w:w="1729" w:type="dxa"/>
+            <w:gridSpan w:val="2"/>
+            <w:tcBorders>
+              <w:top w:val="single" w:sz="4" w:space="0" w:color="4472C4" w:themeColor="accent1"/>
+              <w:left w:val="single" w:sz="4" w:space="0" w:color="4472C4" w:themeColor="accent1"/>
+              <w:bottom w:val="single" w:sz="4" w:space="0" w:color="4472C4" w:themeColor="accent1"/>
+              <w:right w:val="single" w:sz="4" w:space="0" w:color="4472C4" w:themeColor="accent1"/>
+            </w:tcBorders>
+            <w:shd w:val="clear" w:color="auto" w:fill="FFFFFF" w:themeFill="background1"/>
+          </w:tcPr>
+          <w:p>
+            <w:r>
+              <w:t xml:space="preserve">4444</w:t>
+            </w:r>
+            <w:proofErr w:type="spellStart"/>
+            <w:r>
+              <w:t/>
+            </w:r>
+            <w:proofErr w:type="spellEnd"/>
+            <w:r>
+              <w:t/>
+            </w:r>
+            <w:r>
+              <w:t/>
+            </w:r>
+          </w:p>
+        </w:tc>
+      </w:tr>
+      <w:tr>
+        <w:tc>
+          <w:tcPr>
+            <w:tcW w:w="2236" w:type="dxa"/>
+            <w:tcBorders>
+              <w:top w:val="single" w:sz="4" w:space="0" w:color="4472C4" w:themeColor="accent1"/>
+              <w:left w:val="single" w:sz="4" w:space="0" w:color="4472C4" w:themeColor="accent1"/>
+              <w:bottom w:val="single" w:sz="4" w:space="0" w:color="4472C4" w:themeColor="accent1"/>
+              <w:right w:val="single" w:sz="4" w:space="0" w:color="4472C4" w:themeColor="accent1"/>
+            </w:tcBorders>
+            <w:shd w:val="clear" w:color="auto" w:fill="FFFFFF" w:themeFill="background1"/>
+          </w:tcPr>
+          <w:p>
+            <w:r>
+              <w:t/>
+            </w:r>
+            <w:proofErr w:type="gramStart"/>
+            <w:r>
+              <w:t/>
+            </w:r>
+            <w:r>
+              <w:t xml:space="preserve">Apple</w:t>
+            </w:r>
+            <w:proofErr w:type="spellStart"/>
+            <w:proofErr w:type="gramEnd"/>
+            <w:r>
+              <w:t/>
+            </w:r>
+            <w:proofErr w:type="spellEnd"/>
+            <w:r>
+              <w:t/>
+            </w:r>
+          </w:p>
+        </w:tc>
+        <w:tc>
+          <w:tcPr>
+            <w:tcW w:w="1348" w:type="dxa"/>
+            <w:tcBorders>
+              <w:top w:val="single" w:sz="4" w:space="0" w:color="4472C4" w:themeColor="accent1"/>
+              <w:left w:val="single" w:sz="4" w:space="0" w:color="4472C4" w:themeColor="accent1"/>
+              <w:bottom w:val="single" w:sz="4" w:space="0" w:color="4472C4" w:themeColor="accent1"/>
+              <w:right w:val="single" w:sz="4" w:space="0" w:color="4472C4" w:themeColor="accent1"/>
+            </w:tcBorders>
+            <w:shd w:val="clear" w:color="auto" w:fill="FFFFFF" w:themeFill="background1"/>
+          </w:tcPr>
+          <w:p>
+            <w:r>
+              <w:t xml:space="preserve">Apple</w:t>
+            </w:r>
+            <w:proofErr w:type="spellStart"/>
+            <w:r>
+              <w:t/>
+            </w:r>
+            <w:proofErr w:type="spellEnd"/>
+            <w:r>
+              <w:t/>
+            </w:r>
+          </w:p>
+        </w:tc>
+        <w:tc>
+          <w:tcPr>
+            <w:tcW w:w="2297" w:type="dxa"/>
+            <w:gridSpan w:val="4"/>
+            <w:tcBorders>
+              <w:top w:val="single" w:sz="4" w:space="0" w:color="4472C4" w:themeColor="accent1"/>
+              <w:left w:val="single" w:sz="4" w:space="0" w:color="4472C4" w:themeColor="accent1"/>
+              <w:bottom w:val="single" w:sz="4" w:space="0" w:color="4472C4" w:themeColor="accent1"/>
+              <w:right w:val="single" w:sz="4" w:space="0" w:color="4472C4" w:themeColor="accent1"/>
+            </w:tcBorders>
+            <w:shd w:val="clear" w:color="auto" w:fill="FFFFFF" w:themeFill="background1"/>
+          </w:tcPr>
+          <w:p>
+            <w:r>
+              <w:t xml:space="preserve">1</w:t>
+            </w:r>
+            <w:proofErr w:type="spellStart"/>
+            <w:r>
+              <w:t/>
+            </w:r>
+            <w:proofErr w:type="spellEnd"/>
+            <w:r>
+              <w:t/>
+            </w:r>
+          </w:p>
+        </w:tc>
+        <w:tc>
+          <w:tcPr>
+            <w:tcW w:w="1406" w:type="dxa"/>
+            <w:gridSpan w:val="4"/>
+            <w:tcBorders>
+              <w:top w:val="single" w:sz="4" w:space="0" w:color="4472C4" w:themeColor="accent1"/>
+              <w:left w:val="single" w:sz="4" w:space="0" w:color="4472C4" w:themeColor="accent1"/>
+              <w:bottom w:val="single" w:sz="4" w:space="0" w:color="4472C4" w:themeColor="accent1"/>
+              <w:right w:val="single" w:sz="4" w:space="0" w:color="4472C4" w:themeColor="accent1"/>
+            </w:tcBorders>
+            <w:shd w:val="clear" w:color="auto" w:fill="FFFFFF" w:themeFill="background1"/>
+          </w:tcPr>
+          <w:p>
+            <w:r>
+              <w:t xml:space="preserve">4444</w:t>
+            </w:r>
+            <w:proofErr w:type="spellStart"/>
+            <w:r>
+              <w:t/>
+            </w:r>
+            <w:proofErr w:type="spellEnd"/>
+            <w:r>
+              <w:t/>
+            </w:r>
+          </w:p>
+        </w:tc>
+        <w:tc>
+          <w:tcPr>
+            <w:tcW w:w="1729" w:type="dxa"/>
+            <w:gridSpan w:val="2"/>
+            <w:tcBorders>
+              <w:top w:val="single" w:sz="4" w:space="0" w:color="4472C4" w:themeColor="accent1"/>
+              <w:left w:val="single" w:sz="4" w:space="0" w:color="4472C4" w:themeColor="accent1"/>
+              <w:bottom w:val="single" w:sz="4" w:space="0" w:color="4472C4" w:themeColor="accent1"/>
+              <w:right w:val="single" w:sz="4" w:space="0" w:color="4472C4" w:themeColor="accent1"/>
+            </w:tcBorders>
+            <w:shd w:val="clear" w:color="auto" w:fill="FFFFFF" w:themeFill="background1"/>
+          </w:tcPr>
+          <w:p>
+            <w:r>
+              <w:t xml:space="preserve">4444</w:t>
+            </w:r>
+            <w:proofErr w:type="spellStart"/>
+            <w:r>
+              <w:t/>
+            </w:r>
+            <w:proofErr w:type="spellEnd"/>
+            <w:r>
+              <w:t/>
+            </w:r>
+            <w:r>
+              <w:t/>
+            </w:r>
+          </w:p>
+        </w:tc>
+      </w:tr>
+      <w:tr>
+        <w:tc>
+          <w:tcPr>
+            <w:tcW w:w="2236" w:type="dxa"/>
+            <w:tcBorders>
+              <w:top w:val="single" w:sz="4" w:space="0" w:color="4472C4" w:themeColor="accent1"/>
+              <w:left w:val="single" w:sz="4" w:space="0" w:color="4472C4" w:themeColor="accent1"/>
+              <w:bottom w:val="single" w:sz="4" w:space="0" w:color="4472C4" w:themeColor="accent1"/>
+              <w:right w:val="single" w:sz="4" w:space="0" w:color="4472C4" w:themeColor="accent1"/>
+            </w:tcBorders>
+            <w:shd w:val="clear" w:color="auto" w:fill="FFFFFF" w:themeFill="background1"/>
+          </w:tcPr>
+          <w:p>
+            <w:r>
+              <w:t/>
+            </w:r>
+            <w:proofErr w:type="gramStart"/>
+            <w:r>
+              <w:t/>
+            </w:r>
+            <w:r>
+              <w:t xml:space="preserve">Apple</w:t>
+            </w:r>
+            <w:proofErr w:type="spellStart"/>
+            <w:proofErr w:type="gramEnd"/>
+            <w:r>
+              <w:t/>
+            </w:r>
+            <w:proofErr w:type="spellEnd"/>
+            <w:r>
+              <w:t/>
+            </w:r>
+          </w:p>
+        </w:tc>
+        <w:tc>
+          <w:tcPr>
+            <w:tcW w:w="1348" w:type="dxa"/>
+            <w:tcBorders>
+              <w:top w:val="single" w:sz="4" w:space="0" w:color="4472C4" w:themeColor="accent1"/>
+              <w:left w:val="single" w:sz="4" w:space="0" w:color="4472C4" w:themeColor="accent1"/>
+              <w:bottom w:val="single" w:sz="4" w:space="0" w:color="4472C4" w:themeColor="accent1"/>
+              <w:right w:val="single" w:sz="4" w:space="0" w:color="4472C4" w:themeColor="accent1"/>
+            </w:tcBorders>
+            <w:shd w:val="clear" w:color="auto" w:fill="FFFFFF" w:themeFill="background1"/>
+          </w:tcPr>
+          <w:p>
+            <w:r>
+              <w:t xml:space="preserve">Apple</w:t>
+            </w:r>
+            <w:proofErr w:type="spellStart"/>
+            <w:r>
+              <w:t/>
+            </w:r>
+            <w:proofErr w:type="spellEnd"/>
+            <w:r>
+              <w:t/>
+            </w:r>
+          </w:p>
+        </w:tc>
+        <w:tc>
+          <w:tcPr>
+            <w:tcW w:w="2297" w:type="dxa"/>
+            <w:gridSpan w:val="4"/>
+            <w:tcBorders>
+              <w:top w:val="single" w:sz="4" w:space="0" w:color="4472C4" w:themeColor="accent1"/>
+              <w:left w:val="single" w:sz="4" w:space="0" w:color="4472C4" w:themeColor="accent1"/>
+              <w:bottom w:val="single" w:sz="4" w:space="0" w:color="4472C4" w:themeColor="accent1"/>
+              <w:right w:val="single" w:sz="4" w:space="0" w:color="4472C4" w:themeColor="accent1"/>
+            </w:tcBorders>
+            <w:shd w:val="clear" w:color="auto" w:fill="FFFFFF" w:themeFill="background1"/>
+          </w:tcPr>
+          <w:p>
+            <w:r>
+              <w:t xml:space="preserve">1</w:t>
+            </w:r>
+            <w:proofErr w:type="spellStart"/>
+            <w:r>
+              <w:t/>
+            </w:r>
+            <w:proofErr w:type="spellEnd"/>
+            <w:r>
+              <w:t/>
+            </w:r>
+          </w:p>
+        </w:tc>
+        <w:tc>
+          <w:tcPr>
+            <w:tcW w:w="1406" w:type="dxa"/>
+            <w:gridSpan w:val="4"/>
+            <w:tcBorders>
+              <w:top w:val="single" w:sz="4" w:space="0" w:color="4472C4" w:themeColor="accent1"/>
+              <w:left w:val="single" w:sz="4" w:space="0" w:color="4472C4" w:themeColor="accent1"/>
+              <w:bottom w:val="single" w:sz="4" w:space="0" w:color="4472C4" w:themeColor="accent1"/>
+              <w:right w:val="single" w:sz="4" w:space="0" w:color="4472C4" w:themeColor="accent1"/>
+            </w:tcBorders>
+            <w:shd w:val="clear" w:color="auto" w:fill="FFFFFF" w:themeFill="background1"/>
+          </w:tcPr>
+          <w:p>
+            <w:r>
+              <w:t xml:space="preserve">4444</w:t>
+            </w:r>
+            <w:proofErr w:type="spellStart"/>
+            <w:r>
+              <w:t/>
+            </w:r>
+            <w:proofErr w:type="spellEnd"/>
+            <w:r>
+              <w:t/>
+            </w:r>
+          </w:p>
+        </w:tc>
+        <w:tc>
+          <w:tcPr>
+            <w:tcW w:w="1729" w:type="dxa"/>
+            <w:gridSpan w:val="2"/>
+            <w:tcBorders>
+              <w:top w:val="single" w:sz="4" w:space="0" w:color="4472C4" w:themeColor="accent1"/>
+              <w:left w:val="single" w:sz="4" w:space="0" w:color="4472C4" w:themeColor="accent1"/>
+              <w:bottom w:val="single" w:sz="4" w:space="0" w:color="4472C4" w:themeColor="accent1"/>
+              <w:right w:val="single" w:sz="4" w:space="0" w:color="4472C4" w:themeColor="accent1"/>
+            </w:tcBorders>
+            <w:shd w:val="clear" w:color="auto" w:fill="FFFFFF" w:themeFill="background1"/>
+          </w:tcPr>
+          <w:p>
+            <w:r>
+              <w:t xml:space="preserve">4444</w:t>
+            </w:r>
+            <w:proofErr w:type="spellStart"/>
+            <w:r>
+              <w:t/>
+            </w:r>
+            <w:proofErr w:type="spellEnd"/>
+            <w:r>
+              <w:t/>
+            </w:r>
+            <w:r>
+              <w:t/>
+            </w:r>
+          </w:p>
+        </w:tc>
+      </w:tr>
+      <w:tr>
+        <w:tc>
+          <w:tcPr>
+            <w:tcW w:w="2236" w:type="dxa"/>
+            <w:tcBorders>
+              <w:top w:val="single" w:sz="4" w:space="0" w:color="4472C4" w:themeColor="accent1"/>
+              <w:left w:val="single" w:sz="4" w:space="0" w:color="4472C4" w:themeColor="accent1"/>
+              <w:bottom w:val="single" w:sz="4" w:space="0" w:color="4472C4" w:themeColor="accent1"/>
+              <w:right w:val="single" w:sz="4" w:space="0" w:color="4472C4" w:themeColor="accent1"/>
+            </w:tcBorders>
+            <w:shd w:val="clear" w:color="auto" w:fill="FFFFFF" w:themeFill="background1"/>
+          </w:tcPr>
+          <w:p>
+            <w:r>
+              <w:t/>
+            </w:r>
+            <w:proofErr w:type="gramStart"/>
+            <w:r>
+              <w:t/>
+            </w:r>
+            <w:r>
+              <w:t xml:space="preserve">Apple</w:t>
+            </w:r>
+            <w:proofErr w:type="spellStart"/>
+            <w:proofErr w:type="gramEnd"/>
+            <w:r>
+              <w:t/>
+            </w:r>
+            <w:proofErr w:type="spellEnd"/>
+            <w:r>
+              <w:t/>
+            </w:r>
+          </w:p>
+        </w:tc>
+        <w:tc>
+          <w:tcPr>
+            <w:tcW w:w="1348" w:type="dxa"/>
+            <w:tcBorders>
+              <w:top w:val="single" w:sz="4" w:space="0" w:color="4472C4" w:themeColor="accent1"/>
+              <w:left w:val="single" w:sz="4" w:space="0" w:color="4472C4" w:themeColor="accent1"/>
+              <w:bottom w:val="single" w:sz="4" w:space="0" w:color="4472C4" w:themeColor="accent1"/>
+              <w:right w:val="single" w:sz="4" w:space="0" w:color="4472C4" w:themeColor="accent1"/>
+            </w:tcBorders>
+            <w:shd w:val="clear" w:color="auto" w:fill="FFFFFF" w:themeFill="background1"/>
+          </w:tcPr>
+          <w:p>
+            <w:r>
+              <w:t xml:space="preserve">Apple</w:t>
+            </w:r>
+            <w:proofErr w:type="spellStart"/>
+            <w:r>
+              <w:t/>
+            </w:r>
+            <w:proofErr w:type="spellEnd"/>
+            <w:r>
+              <w:t/>
+            </w:r>
+          </w:p>
+        </w:tc>
+        <w:tc>
+          <w:tcPr>
+            <w:tcW w:w="2297" w:type="dxa"/>
+            <w:gridSpan w:val="4"/>
+            <w:tcBorders>
+              <w:top w:val="single" w:sz="4" w:space="0" w:color="4472C4" w:themeColor="accent1"/>
+              <w:left w:val="single" w:sz="4" w:space="0" w:color="4472C4" w:themeColor="accent1"/>
+              <w:bottom w:val="single" w:sz="4" w:space="0" w:color="4472C4" w:themeColor="accent1"/>
+              <w:right w:val="single" w:sz="4" w:space="0" w:color="4472C4" w:themeColor="accent1"/>
+            </w:tcBorders>
+            <w:shd w:val="clear" w:color="auto" w:fill="FFFFFF" w:themeFill="background1"/>
+          </w:tcPr>
+          <w:p>
+            <w:r>
+              <w:t xml:space="preserve">1</w:t>
+            </w:r>
+            <w:proofErr w:type="spellStart"/>
+            <w:r>
+              <w:t/>
+            </w:r>
+            <w:proofErr w:type="spellEnd"/>
+            <w:r>
+              <w:t/>
+            </w:r>
+          </w:p>
+        </w:tc>
+        <w:tc>
+          <w:tcPr>
+            <w:tcW w:w="1406" w:type="dxa"/>
+            <w:gridSpan w:val="4"/>
+            <w:tcBorders>
+              <w:top w:val="single" w:sz="4" w:space="0" w:color="4472C4" w:themeColor="accent1"/>
+              <w:left w:val="single" w:sz="4" w:space="0" w:color="4472C4" w:themeColor="accent1"/>
+              <w:bottom w:val="single" w:sz="4" w:space="0" w:color="4472C4" w:themeColor="accent1"/>
+              <w:right w:val="single" w:sz="4" w:space="0" w:color="4472C4" w:themeColor="accent1"/>
+            </w:tcBorders>
+            <w:shd w:val="clear" w:color="auto" w:fill="FFFFFF" w:themeFill="background1"/>
+          </w:tcPr>
+          <w:p>
+            <w:r>
+              <w:t xml:space="preserve">4444</w:t>
+            </w:r>
+            <w:proofErr w:type="spellStart"/>
+            <w:r>
+              <w:t/>
+            </w:r>
+            <w:proofErr w:type="spellEnd"/>
+            <w:r>
+              <w:t/>
+            </w:r>
+          </w:p>
+        </w:tc>
+        <w:tc>
+          <w:tcPr>
+            <w:tcW w:w="1729" w:type="dxa"/>
+            <w:gridSpan w:val="2"/>
+            <w:tcBorders>
+              <w:top w:val="single" w:sz="4" w:space="0" w:color="4472C4" w:themeColor="accent1"/>
+              <w:left w:val="single" w:sz="4" w:space="0" w:color="4472C4" w:themeColor="accent1"/>
+              <w:bottom w:val="single" w:sz="4" w:space="0" w:color="4472C4" w:themeColor="accent1"/>
+              <w:right w:val="single" w:sz="4" w:space="0" w:color="4472C4" w:themeColor="accent1"/>
+            </w:tcBorders>
+            <w:shd w:val="clear" w:color="auto" w:fill="FFFFFF" w:themeFill="background1"/>
+          </w:tcPr>
+          <w:p>
+            <w:r>
+              <w:t xml:space="preserve">4444</w:t>
             </w:r>
             <w:proofErr w:type="spellStart"/>
             <w:r>
@@ -1772,7 +3464,7 @@
           </w:tcPr>
           <w:p>
             <w:r>
-              <w:t xml:space="preserve">62216.6</w:t>
+              <w:t xml:space="preserve">66660</w:t>
             </w:r>
             <w:proofErr w:type="spellStart"/>
             <w:r>
@@ -2050,7 +3742,7 @@
           </w:tcPr>
           <w:p>
             <w:r>
-              <w:t xml:space="preserve">62216.6</w:t>
+              <w:t xml:space="preserve">66660</w:t>
             </w:r>
             <w:r>
               <w:t/>

</xml_diff>